<commit_message>
Add print to word chapter num and content
</commit_message>
<xml_diff>
--- a/tests_24.docx
+++ b/tests_24.docx
@@ -289,7 +289,6 @@
     <w:p>
       <w:pPr>
         <w:sectPr>
-          <w:headerReference w:type="default" r:id="rId10"/>
           <w:pgSz w:w="16838" w:h="11906" w:orient="landscape"/>
           <w:pgMar w:top="850" w:right="737" w:bottom="737" w:left="850" w:header="720" w:footer="720" w:gutter="0"/>
           <w:cols w:space="720"/>
@@ -302,50 +301,11 @@
       <w:pgSz w:w="16838" w:h="11906" w:orient="landscape"/>
       <w:pgMar w:top="850" w:right="737" w:bottom="737" w:left="850" w:header="720" w:footer="720" w:gutter="0"/>
       <w:cols w:space="720"/>
+      <w:titlePg/>
       <w:docGrid w:linePitch="360"/>
     </w:sectPr>
   </w:body>
 </w:document>
-</file>
-
-<file path=word/header1.xml><?xml version="1.0" encoding="utf-8"?>
-<w:hdr xmlns:m="http://schemas.openxmlformats.org/officeDocument/2006/math" xmlns:mc="http://schemas.openxmlformats.org/markup-compatibility/2006" xmlns:mo="http://schemas.microsoft.com/office/mac/office/2008/main" xmlns:mv="urn:schemas-microsoft-com:mac:vml" xmlns:o="urn:schemas-microsoft-com:office:office" xmlns:r="http://schemas.openxmlformats.org/officeDocument/2006/relationships" xmlns:v="urn:schemas-microsoft-com:vml" xmlns:w10="urn:schemas-microsoft-com:office:word" xmlns:w14="http://schemas.microsoft.com/office/word/2010/wordml" xmlns:w="http://schemas.openxmlformats.org/wordprocessingml/2006/main" xmlns:wne="http://schemas.microsoft.com/office/word/2006/wordml" xmlns:wp14="http://schemas.microsoft.com/office/word/2010/wordprocessingDrawing" xmlns:wp="http://schemas.openxmlformats.org/drawingml/2006/wordprocessingDrawing" xmlns:wpc="http://schemas.microsoft.com/office/word/2010/wordprocessingCanvas" xmlns:wpg="http://schemas.microsoft.com/office/word/2010/wordprocessingGroup" xmlns:wpi="http://schemas.microsoft.com/office/word/2010/wordprocessingInk" xmlns:wps="http://schemas.microsoft.com/office/word/2010/wordprocessingShape" mc:Ignorable="w14 wp14">
-  <w:p>
-    <w:pPr>
-      <w:pStyle w:val="Header"/>
-      <w:jc w:val="right"/>
-    </w:pPr>
-    <w:r>
-      <w:t>Протокол №</w:t>
-    </w:r>
-  </w:p>
-  <w:p>
-    <w:pPr>
-      <w:jc w:val="right"/>
-    </w:pPr>
-    <w:r>
-      <w:t xml:space="preserve">Лист </w:t>
-    </w:r>
-    <w:r>
-      <w:fldChar w:fldCharType="begin"/>
-      <w:instrText xml:separate="preserve">PAGE</w:instrText>
-      <w:fldChar w:fldCharType="end"/>
-    </w:r>
-  </w:p>
-  <w:p>
-    <w:pPr>
-      <w:jc w:val="right"/>
-    </w:pPr>
-    <w:r>
-      <w:t xml:space="preserve">Всего листов </w:t>
-    </w:r>
-    <w:r>
-      <w:fldChar w:fldCharType="begin"/>
-      <w:instrText xml:separate="preserve">NUMPAGES</w:instrText>
-      <w:fldChar w:fldCharType="end"/>
-    </w:r>
-  </w:p>
-</w:hdr>
 </file>
 
 <file path=word/numbering.xml><?xml version="1.0" encoding="utf-8"?>

</xml_diff>

<commit_message>
Add structure json file
</commit_message>
<xml_diff>
--- a/tests_24.docx
+++ b/tests_24.docx
@@ -289,6 +289,7 @@
     <w:p>
       <w:pPr>
         <w:sectPr>
+          <w:headerReference w:type="default" r:id="rId10"/>
           <w:pgSz w:w="16838" w:h="11906" w:orient="landscape"/>
           <w:pgMar w:top="850" w:right="737" w:bottom="737" w:left="850" w:header="720" w:footer="720" w:gutter="0"/>
           <w:cols w:space="720"/>
@@ -297,15 +298,77 @@
         </w:sectPr>
       </w:pPr>
     </w:p>
+    <w:p>
+      <w:r>
+        <w:rPr>
+          <w:b/>
+        </w:rPr>
+        <w:t>1</w:t>
+      </w:r>
+      <w:r>
+        <w:t xml:space="preserve"> </w:t>
+      </w:r>
+      <w:r>
+        <w:rPr>
+          <w:b/>
+        </w:rPr>
+        <w:t>Основание для проведения испытаний</w:t>
+      </w:r>
+    </w:p>
+    <w:p>
+      <w:r>
+        <w:t>Документы на проведение сертификационных испытаний ООО «ФаерЛаб» № 0002-2 стр/э/зн от 28.06.2024.</w:t>
+      </w:r>
+    </w:p>
     <w:sectPr>
       <w:pgSz w:w="16838" w:h="11906" w:orient="landscape"/>
       <w:pgMar w:top="850" w:right="737" w:bottom="737" w:left="850" w:header="720" w:footer="720" w:gutter="0"/>
       <w:cols w:space="720"/>
-      <w:titlePg/>
       <w:docGrid w:linePitch="360"/>
     </w:sectPr>
   </w:body>
 </w:document>
+</file>
+
+<file path=word/header1.xml><?xml version="1.0" encoding="utf-8"?>
+<w:hdr xmlns:m="http://schemas.openxmlformats.org/officeDocument/2006/math" xmlns:mc="http://schemas.openxmlformats.org/markup-compatibility/2006" xmlns:mo="http://schemas.microsoft.com/office/mac/office/2008/main" xmlns:mv="urn:schemas-microsoft-com:mac:vml" xmlns:o="urn:schemas-microsoft-com:office:office" xmlns:r="http://schemas.openxmlformats.org/officeDocument/2006/relationships" xmlns:v="urn:schemas-microsoft-com:vml" xmlns:w10="urn:schemas-microsoft-com:office:word" xmlns:w14="http://schemas.microsoft.com/office/word/2010/wordml" xmlns:w="http://schemas.openxmlformats.org/wordprocessingml/2006/main" xmlns:wne="http://schemas.microsoft.com/office/word/2006/wordml" xmlns:wp14="http://schemas.microsoft.com/office/word/2010/wordprocessingDrawing" xmlns:wp="http://schemas.openxmlformats.org/drawingml/2006/wordprocessingDrawing" xmlns:wpc="http://schemas.microsoft.com/office/word/2010/wordprocessingCanvas" xmlns:wpg="http://schemas.microsoft.com/office/word/2010/wordprocessingGroup" xmlns:wpi="http://schemas.microsoft.com/office/word/2010/wordprocessingInk" xmlns:wps="http://schemas.microsoft.com/office/word/2010/wordprocessingShape" mc:Ignorable="w14 wp14">
+  <w:p>
+    <w:pPr>
+      <w:pStyle w:val="Header"/>
+      <w:jc w:val="right"/>
+    </w:pPr>
+    <w:r>
+      <w:t>Протокол №</w:t>
+    </w:r>
+  </w:p>
+  <w:p>
+    <w:pPr>
+      <w:spacing w:after="0"/>
+      <w:jc w:val="right"/>
+    </w:pPr>
+    <w:r>
+      <w:t xml:space="preserve">Лист </w:t>
+    </w:r>
+    <w:r>
+      <w:fldChar w:fldCharType="begin"/>
+      <w:instrText xml:separate="preserve">PAGE</w:instrText>
+      <w:fldChar w:fldCharType="end"/>
+    </w:r>
+  </w:p>
+  <w:p>
+    <w:pPr>
+      <w:jc w:val="right"/>
+    </w:pPr>
+    <w:r>
+      <w:t xml:space="preserve">Всего листов </w:t>
+    </w:r>
+    <w:r>
+      <w:fldChar w:fldCharType="begin"/>
+      <w:instrText xml:separate="preserve">NUMPAGES</w:instrText>
+      <w:fldChar w:fldCharType="end"/>
+    </w:r>
+  </w:p>
+</w:hdr>
 </file>
 
 <file path=word/numbering.xml><?xml version="1.0" encoding="utf-8"?>

</xml_diff>

<commit_message>
print 1-8 chapter in protocol
</commit_message>
<xml_diff>
--- a/tests_24.docx
+++ b/tests_24.docx
@@ -314,10 +314,448 @@
         </w:rPr>
         <w:t>Основание для проведения испытаний</w:t>
       </w:r>
+      <w:r>
+        <w:br/>
+      </w:r>
+      <w:r>
+        <w:t>Документы на проведение сертификационных испытаний ООО «ФаерЛаб» № 0002-2 стр/э/зн от 28.06.2024.</w:t>
+      </w:r>
+      <w:r>
+        <w:br/>
+      </w:r>
     </w:p>
     <w:p>
       <w:r>
-        <w:t>Документы на проведение сертификационных испытаний ООО «ФаерЛаб» № 0002-2 стр/э/зн от 28.06.2024.</w:t>
+        <w:rPr>
+          <w:b/>
+        </w:rPr>
+        <w:t>2</w:t>
+      </w:r>
+      <w:r>
+        <w:t xml:space="preserve"> </w:t>
+      </w:r>
+      <w:r>
+        <w:rPr>
+          <w:b/>
+        </w:rPr>
+        <w:t>Информация о заказчике</w:t>
+      </w:r>
+      <w:r>
+        <w:br/>
+      </w:r>
+      <w:r>
+        <w:t xml:space="preserve">юридический адрес: </w:t>
+      </w:r>
+      <w:r>
+        <w:t xml:space="preserve"> </w:t>
+      </w:r>
+      <w:r>
+        <w:t>143985, Московская область, г. Балашиха, мкр. Железнодорожный, ул. Автозаводская, д. 50а, пом. 16, 16а</w:t>
+      </w:r>
+      <w:r>
+        <w:br/>
+      </w:r>
+      <w:r>
+        <w:t xml:space="preserve">адрес места осуществления деятельности: </w:t>
+      </w:r>
+      <w:r>
+        <w:t xml:space="preserve"> </w:t>
+      </w:r>
+      <w:r>
+        <w:t>143985, Московская область, г. Балашиха, мкр. Железнодорожный, ул. Автозаводская, д. 50в, этаж 1, пом. 33</w:t>
+      </w:r>
+      <w:r>
+        <w:br/>
+      </w:r>
+      <w:r>
+        <w:t xml:space="preserve">наименование: </w:t>
+      </w:r>
+      <w:r>
+        <w:t xml:space="preserve"> </w:t>
+      </w:r>
+      <w:r>
+        <w:t>ООО «ФаерЛаб»</w:t>
+      </w:r>
+      <w:r>
+        <w:br/>
+      </w:r>
+      <w:r>
+        <w:t xml:space="preserve">телефон: </w:t>
+      </w:r>
+      <w:r>
+        <w:t xml:space="preserve"> </w:t>
+      </w:r>
+      <w:r>
+        <w:t>+7 (495) 112-01-93</w:t>
+      </w:r>
+      <w:r>
+        <w:br/>
+      </w:r>
+      <w:r>
+        <w:t xml:space="preserve">e-mail: </w:t>
+      </w:r>
+      <w:r>
+        <w:t xml:space="preserve"> </w:t>
+      </w:r>
+      <w:r>
+        <w:t>info@firelab.su</w:t>
+      </w:r>
+      <w:r>
+        <w:br/>
+      </w:r>
+      <w:r>
+        <w:t xml:space="preserve">номер в реестре аккредитованных лиц: </w:t>
+      </w:r>
+      <w:r>
+        <w:t xml:space="preserve"> </w:t>
+      </w:r>
+      <w:r>
+        <w:t>RA.RU.11НК07</w:t>
+      </w:r>
+      <w:r>
+        <w:br/>
+      </w:r>
+    </w:p>
+    <w:p>
+      <w:r>
+        <w:rPr>
+          <w:b/>
+        </w:rPr>
+        <w:t>3</w:t>
+      </w:r>
+      <w:r>
+        <w:t xml:space="preserve"> </w:t>
+      </w:r>
+      <w:r>
+        <w:rPr>
+          <w:b/>
+        </w:rPr>
+        <w:t>Информация об объекте испытаний</w:t>
+      </w:r>
+      <w:r>
+        <w:br/>
+      </w:r>
+      <w:r>
+        <w:t xml:space="preserve">ID: </w:t>
+      </w:r>
+      <w:r>
+        <w:t xml:space="preserve"> </w:t>
+      </w:r>
+      <w:r>
+        <w:t>3926</w:t>
+      </w:r>
+      <w:r>
+        <w:br/>
+      </w:r>
+      <w:r>
+        <w:t xml:space="preserve">Образец представлен на испытания: </w:t>
+      </w:r>
+      <w:r>
+        <w:t xml:space="preserve"> </w:t>
+      </w:r>
+      <w:r>
+        <w:t>19.07.2024</w:t>
+      </w:r>
+      <w:r>
+        <w:br/>
+      </w:r>
+      <w:r>
+        <w:t xml:space="preserve">Марка: </w:t>
+      </w:r>
+      <w:r>
+        <w:t xml:space="preserve"> </w:t>
+      </w:r>
+      <w:r>
+        <w:t>КПпЭфнг(A)-HF 1х2х0,98</w:t>
+      </w:r>
+      <w:r>
+        <w:br/>
+      </w:r>
+      <w:r>
+        <w:t xml:space="preserve">Партия: </w:t>
+      </w:r>
+      <w:r>
+        <w:t xml:space="preserve"> </w:t>
+      </w:r>
+      <w:r/>
+      <w:r>
+        <w:br/>
+      </w:r>
+      <w:r>
+        <w:t xml:space="preserve">Папка с фото образца: </w:t>
+      </w:r>
+      <w:r>
+        <w:t xml:space="preserve"> </w:t>
+      </w:r>
+      <w:r/>
+      <w:r>
+        <w:br/>
+      </w:r>
+    </w:p>
+    <w:p>
+      <w:r>
+        <w:rPr>
+          <w:b/>
+        </w:rPr>
+        <w:t>4</w:t>
+      </w:r>
+      <w:r>
+        <w:t xml:space="preserve"> </w:t>
+      </w:r>
+      <w:r>
+        <w:rPr>
+          <w:b/>
+        </w:rPr>
+        <w:t>Даты проведения испытаний</w:t>
+      </w:r>
+      <w:r>
+        <w:br/>
+      </w:r>
+      <w:r>
+        <w:t>Дата начала</w:t>
+      </w:r>
+      <w:r>
+        <w:t xml:space="preserve"> </w:t>
+      </w:r>
+      <w:r>
+        <w:t>14.07.2024</w:t>
+      </w:r>
+      <w:r>
+        <w:br/>
+      </w:r>
+      <w:r>
+        <w:t>Дата окончания</w:t>
+      </w:r>
+      <w:r>
+        <w:t xml:space="preserve"> </w:t>
+      </w:r>
+      <w:r>
+        <w:t>25.07.2024</w:t>
+      </w:r>
+      <w:r>
+        <w:br/>
+      </w:r>
+    </w:p>
+    <w:p>
+      <w:r>
+        <w:rPr>
+          <w:b/>
+        </w:rPr>
+        <w:t>5</w:t>
+      </w:r>
+      <w:r>
+        <w:t xml:space="preserve"> </w:t>
+      </w:r>
+      <w:r>
+        <w:rPr>
+          <w:b/>
+        </w:rPr>
+        <w:t>Цель испытаний</w:t>
+      </w:r>
+      <w:r>
+        <w:br/>
+      </w:r>
+      <w:r>
+        <w:t>Определение соответствия кабеля марки КПпЭфнг(A)-HF 1х2х0,98 требованиям ГОСТ 31565-2012"Кабельные изделия. Требования пожарной безопасности" (п. 5.3, 5.5), ТУ 16.К99-027-2005"КАБЕЛИ СИММЕТРИЧНЫЕ ДЛЯ СЕТЕЙ ПРОМЫШЛЕННОЙ АВТОМАТИЗАЦИИ С НИЗКИМ ДЫМО- И ГАЗОВЫДЕЛЕНИЕМ" (п. 1.2.2, 1.2.2, 2.2.1, 1.3.1, 1.3.2, 1.3.3, 1.3.5, 1.3.7, 1.3.8, 1.4.7, 1.5.1, 1.5.2, 1.5.3, 1.6.2, 1.3.14, 1.4.1, табл. 5, п. 1, 1.4.1, табл. 5, п. 2, 1.4.1, табл. 5, п. 3, 1.4.1, табл. 5, п. 4, 1.4.1, табл. 5, п. 5, 1.4.1, табл. 5, п. 6, 1.4.1, табл. 5, п. 7, 1.4.1, табл. 5, п. 7)</w:t>
+      </w:r>
+      <w:r>
+        <w:br/>
+      </w:r>
+    </w:p>
+    <w:p>
+      <w:r>
+        <w:rPr>
+          <w:b/>
+        </w:rPr>
+        <w:t>6</w:t>
+      </w:r>
+      <w:r>
+        <w:t xml:space="preserve"> </w:t>
+      </w:r>
+      <w:r>
+        <w:rPr>
+          <w:b/>
+        </w:rPr>
+        <w:t>Условия окружающей среды</w:t>
+      </w:r>
+      <w:r>
+        <w:br/>
+      </w:r>
+      <w:r>
+        <w:t>Температура</w:t>
+      </w:r>
+      <w:r>
+        <w:t xml:space="preserve"> </w:t>
+      </w:r>
+      <w:r>
+        <w:t>(21,0 - 24,0) °C</w:t>
+      </w:r>
+      <w:r>
+        <w:br/>
+      </w:r>
+      <w:r>
+        <w:t>Относительная влажность воздуха</w:t>
+      </w:r>
+      <w:r>
+        <w:t xml:space="preserve"> </w:t>
+      </w:r>
+      <w:r>
+        <w:t>(44,0 - 56,0) %</w:t>
+      </w:r>
+      <w:r>
+        <w:br/>
+      </w:r>
+      <w:r>
+        <w:t>Атмосферное давление</w:t>
+      </w:r>
+      <w:r>
+        <w:t xml:space="preserve"> </w:t>
+      </w:r>
+      <w:r>
+        <w:t>(97,5 - 97,5) кПа</w:t>
+      </w:r>
+      <w:r>
+        <w:br/>
+      </w:r>
+    </w:p>
+    <w:p>
+      <w:r>
+        <w:rPr>
+          <w:b/>
+        </w:rPr>
+        <w:t>7</w:t>
+      </w:r>
+      <w:r>
+        <w:t xml:space="preserve"> </w:t>
+      </w:r>
+      <w:r>
+        <w:rPr>
+          <w:b/>
+        </w:rPr>
+        <w:t>Методы испытаний</w:t>
+      </w:r>
+      <w:r>
+        <w:br/>
+      </w:r>
+      <w:r>
+        <w:t>ГОСТ 12177-79</w:t>
+      </w:r>
+      <w:r>
+        <w:t xml:space="preserve"> </w:t>
+      </w:r>
+      <w:r>
+        <w:t>Кабели, провода и шнуры. Методы проверки конструкции</w:t>
+      </w:r>
+      <w:r>
+        <w:br/>
+      </w:r>
+      <w:r>
+        <w:t>ГОСТ 20.57.406-81</w:t>
+      </w:r>
+      <w:r>
+        <w:t xml:space="preserve"> </w:t>
+      </w:r>
+      <w:r>
+        <w:t>Комплексная система контроля качества. Изделия электронной техники, квантовой электроники и электротехнические методы испытаний</w:t>
+      </w:r>
+      <w:r>
+        <w:br/>
+      </w:r>
+      <w:r>
+        <w:t>ГОСТ 27893-88</w:t>
+      </w:r>
+      <w:r>
+        <w:t xml:space="preserve"> </w:t>
+      </w:r>
+      <w:r>
+        <w:t>Кабели связи. Методы испытаний</w:t>
+      </w:r>
+      <w:r>
+        <w:br/>
+      </w:r>
+      <w:r>
+        <w:t>ГОСТ 2990-78</w:t>
+      </w:r>
+      <w:r>
+        <w:t xml:space="preserve"> </w:t>
+      </w:r>
+      <w:r>
+        <w:t>Кабели,провода и шнуры. Методы испытания напряжением</w:t>
+      </w:r>
+      <w:r>
+        <w:br/>
+      </w:r>
+      <w:r>
+        <w:t>ГОСТ 3345-76</w:t>
+      </w:r>
+      <w:r>
+        <w:t xml:space="preserve"> </w:t>
+      </w:r>
+      <w:r>
+        <w:t>Кабели,провода и шнуры. Метод определения эллектрического сопротивления изоляции</w:t>
+      </w:r>
+      <w:r>
+        <w:br/>
+      </w:r>
+      <w:r>
+        <w:t>ГОСТ 7229-76</w:t>
+      </w:r>
+      <w:r>
+        <w:t xml:space="preserve"> </w:t>
+      </w:r>
+      <w:r>
+        <w:t>Кабели,провода и шнуры. Метод определения эллектрического сопротивления токопроводящих жили проводов</w:t>
+      </w:r>
+      <w:r>
+        <w:br/>
+      </w:r>
+      <w:r>
+        <w:t>ГОСТ IEC 60332-3-22-2011</w:t>
+      </w:r>
+      <w:r>
+        <w:t xml:space="preserve"> </w:t>
+      </w:r>
+      <w:r>
+        <w:t>Испытания электрических и оптических кабелей в условиях воздействия пламени. Часть 3-22. Распространение пламени по вертикально расположенный пучкам проводов или кабеля. категория A</w:t>
+      </w:r>
+      <w:r>
+        <w:br/>
+      </w:r>
+      <w:r>
+        <w:t>ГОСТ IEC 60811-501-2015</w:t>
+      </w:r>
+      <w:r>
+        <w:t xml:space="preserve"> </w:t>
+      </w:r>
+      <w:r>
+        <w:t>Кабели электрические и волоконно-оптические. Методы испытаний неметаллических материалов. Часть 501. Механические испытания испытания для определения механических свойств композиций изоляции и оболочки</w:t>
+      </w:r>
+      <w:r>
+        <w:br/>
+      </w:r>
+      <w:r>
+        <w:t>ГОСТ IEC 61034-2-2011</w:t>
+      </w:r>
+      <w:r>
+        <w:t xml:space="preserve"> </w:t>
+      </w:r>
+      <w:r>
+        <w:t>Измерение плотности дыма при горении кабелей в заданных условиях. Часть 2. Метод испытания и требования к нему</w:t>
+      </w:r>
+      <w:r>
+        <w:br/>
+      </w:r>
+      <w:r>
+        <w:t>ГОСТ Р 54429-2011</w:t>
+      </w:r>
+      <w:r>
+        <w:t xml:space="preserve"> </w:t>
+      </w:r>
+      <w:r>
+        <w:t>Кабели связи симметричные для цифровых систем передачи. Общие технические условия</w:t>
+      </w:r>
+      <w:r>
+        <w:br/>
       </w:r>
     </w:p>
     <w:sectPr>

</xml_diff>

<commit_message>
starts creat table results: name_string
</commit_message>
<xml_diff>
--- a/tests_24.docx
+++ b/tests_24.docx
@@ -644,7 +644,13 @@
         <w:t xml:space="preserve"> </w:t>
       </w:r>
       <w:r>
+        <w:t>«</w:t>
+      </w:r>
+      <w:r>
         <w:t>Кабели, провода и шнуры. Методы проверки конструкции</w:t>
+      </w:r>
+      <w:r>
+        <w:t>»;</w:t>
       </w:r>
       <w:r>
         <w:br/>
@@ -656,7 +662,13 @@
         <w:t xml:space="preserve"> </w:t>
       </w:r>
       <w:r>
+        <w:t>«</w:t>
+      </w:r>
+      <w:r>
         <w:t>Комплексная система контроля качества. Изделия электронной техники, квантовой электроники и электротехнические методы испытаний</w:t>
+      </w:r>
+      <w:r>
+        <w:t>»;</w:t>
       </w:r>
       <w:r>
         <w:br/>
@@ -668,7 +680,13 @@
         <w:t xml:space="preserve"> </w:t>
       </w:r>
       <w:r>
+        <w:t>«</w:t>
+      </w:r>
+      <w:r>
         <w:t>Кабели связи. Методы испытаний</w:t>
+      </w:r>
+      <w:r>
+        <w:t>»;</w:t>
       </w:r>
       <w:r>
         <w:br/>
@@ -680,7 +698,13 @@
         <w:t xml:space="preserve"> </w:t>
       </w:r>
       <w:r>
+        <w:t>«</w:t>
+      </w:r>
+      <w:r>
         <w:t>Кабели,провода и шнуры. Методы испытания напряжением</w:t>
+      </w:r>
+      <w:r>
+        <w:t>»;</w:t>
       </w:r>
       <w:r>
         <w:br/>
@@ -692,7 +716,13 @@
         <w:t xml:space="preserve"> </w:t>
       </w:r>
       <w:r>
+        <w:t>«</w:t>
+      </w:r>
+      <w:r>
         <w:t>Кабели,провода и шнуры. Метод определения эллектрического сопротивления изоляции</w:t>
+      </w:r>
+      <w:r>
+        <w:t>»;</w:t>
       </w:r>
       <w:r>
         <w:br/>
@@ -704,7 +734,13 @@
         <w:t xml:space="preserve"> </w:t>
       </w:r>
       <w:r>
+        <w:t>«</w:t>
+      </w:r>
+      <w:r>
         <w:t>Кабели,провода и шнуры. Метод определения эллектрического сопротивления токопроводящих жили проводов</w:t>
+      </w:r>
+      <w:r>
+        <w:t>»;</w:t>
       </w:r>
       <w:r>
         <w:br/>
@@ -716,7 +752,13 @@
         <w:t xml:space="preserve"> </w:t>
       </w:r>
       <w:r>
+        <w:t>«</w:t>
+      </w:r>
+      <w:r>
         <w:t>Испытания электрических и оптических кабелей в условиях воздействия пламени. Часть 3-22. Распространение пламени по вертикально расположенный пучкам проводов или кабеля. категория A</w:t>
+      </w:r>
+      <w:r>
+        <w:t>»;</w:t>
       </w:r>
       <w:r>
         <w:br/>
@@ -728,7 +770,13 @@
         <w:t xml:space="preserve"> </w:t>
       </w:r>
       <w:r>
+        <w:t>«</w:t>
+      </w:r>
+      <w:r>
         <w:t>Кабели электрические и волоконно-оптические. Методы испытаний неметаллических материалов. Часть 501. Механические испытания испытания для определения механических свойств композиций изоляции и оболочки</w:t>
+      </w:r>
+      <w:r>
+        <w:t>»;</w:t>
       </w:r>
       <w:r>
         <w:br/>
@@ -740,7 +788,13 @@
         <w:t xml:space="preserve"> </w:t>
       </w:r>
       <w:r>
+        <w:t>«</w:t>
+      </w:r>
+      <w:r>
         <w:t>Измерение плотности дыма при горении кабелей в заданных условиях. Часть 2. Метод испытания и требования к нему</w:t>
+      </w:r>
+      <w:r>
+        <w:t>»;</w:t>
       </w:r>
       <w:r>
         <w:br/>
@@ -752,12 +806,314 @@
         <w:t xml:space="preserve"> </w:t>
       </w:r>
       <w:r>
+        <w:t>«</w:t>
+      </w:r>
+      <w:r>
         <w:t>Кабели связи симметричные для цифровых систем передачи. Общие технические условия</w:t>
+      </w:r>
+      <w:r>
+        <w:t>»;</w:t>
       </w:r>
       <w:r>
         <w:br/>
       </w:r>
     </w:p>
+    <w:p>
+      <w:r>
+        <w:rPr>
+          <w:b/>
+        </w:rPr>
+        <w:t>8 Результаты испытаний</w:t>
+      </w:r>
+    </w:p>
+    <w:tbl>
+      <w:tblPr>
+        <w:tblW w:type="auto" w:w="0"/>
+        <w:tblLook w:firstColumn="1" w:firstRow="1" w:lastColumn="0" w:lastRow="0" w:noHBand="0" w:noVBand="1" w:val="04A0"/>
+      </w:tblPr>
+      <w:tblGrid>
+        <w:gridCol w:w="2179"/>
+        <w:gridCol w:w="2179"/>
+        <w:gridCol w:w="2179"/>
+        <w:gridCol w:w="2179"/>
+        <w:gridCol w:w="2179"/>
+        <w:gridCol w:w="2179"/>
+        <w:gridCol w:w="2179"/>
+      </w:tblGrid>
+      <w:tr>
+        <w:tc>
+          <w:tcPr>
+            <w:tcW w:type="dxa" w:w="3402"/>
+            <w:vMerge w:val="restart"/>
+            <w:tcBorders>
+              <w:start w:sz="6" w:val="double" w:color="black" w:space="0"/>
+              <w:bottom w:sz="6" w:val="single" w:color="black" w:space="0"/>
+              <w:top w:sz="6" w:val="double" w:color="black" w:space="0"/>
+            </w:tcBorders>
+          </w:tcPr>
+          <w:p>
+            <w:pPr>
+              <w:jc w:val="center"/>
+            </w:pPr>
+            <w:r>
+              <w:rPr>
+                <w:sz w:val="20"/>
+              </w:rPr>
+              <w:t>Наименование показателя, размерность</w:t>
+            </w:r>
+          </w:p>
+        </w:tc>
+        <w:tc>
+          <w:tcPr>
+            <w:tcW w:type="dxa" w:w="4358"/>
+            <w:gridSpan w:val="2"/>
+            <w:tcBorders>
+              <w:start w:sz="6" w:val="single" w:color="black" w:space="0"/>
+              <w:bottom w:sz="6" w:val="single" w:color="black" w:space="0"/>
+              <w:top w:sz="6" w:val="double" w:color="black" w:space="0"/>
+            </w:tcBorders>
+          </w:tcPr>
+          <w:p>
+            <w:pPr>
+              <w:jc w:val="center"/>
+            </w:pPr>
+            <w:r>
+              <w:rPr>
+                <w:sz w:val="20"/>
+              </w:rPr>
+              <w:t>Номера пунктов НД</w:t>
+            </w:r>
+          </w:p>
+        </w:tc>
+        <w:tc>
+          <w:tcPr>
+            <w:tcW w:type="dxa" w:w="4358"/>
+            <w:gridSpan w:val="2"/>
+            <w:tcBorders>
+              <w:start w:sz="6" w:val="single" w:color="black" w:space="0"/>
+              <w:bottom w:sz="6" w:val="single" w:color="black" w:space="0"/>
+              <w:top w:sz="6" w:val="double" w:color="black" w:space="0"/>
+            </w:tcBorders>
+          </w:tcPr>
+          <w:p>
+            <w:pPr>
+              <w:jc w:val="center"/>
+            </w:pPr>
+            <w:r>
+              <w:rPr>
+                <w:sz w:val="20"/>
+              </w:rPr>
+              <w:t>Согласно НД</w:t>
+            </w:r>
+          </w:p>
+        </w:tc>
+        <w:tc>
+          <w:tcPr>
+            <w:tcW w:type="dxa" w:w="2179"/>
+            <w:vMerge w:val="restart"/>
+            <w:tcBorders>
+              <w:start w:sz="6" w:val="single" w:color="black" w:space="0"/>
+              <w:bottom w:sz="6" w:val="single" w:color="black" w:space="0"/>
+              <w:top w:sz="6" w:val="double" w:color="black" w:space="0"/>
+            </w:tcBorders>
+          </w:tcPr>
+          <w:p>
+            <w:pPr>
+              <w:jc w:val="center"/>
+            </w:pPr>
+            <w:r>
+              <w:rPr>
+                <w:sz w:val="20"/>
+              </w:rPr>
+              <w:t>Фактическое значение показателя образца</w:t>
+            </w:r>
+          </w:p>
+        </w:tc>
+        <w:tc>
+          <w:tcPr>
+            <w:tcW w:type="dxa" w:w="2179"/>
+            <w:vMerge w:val="restart"/>
+            <w:tcBorders>
+              <w:start w:sz="6" w:val="single" w:color="black" w:space="0"/>
+              <w:bottom w:sz="6" w:val="single" w:color="black" w:space="0"/>
+              <w:top w:sz="6" w:val="double" w:color="black" w:space="0"/>
+              <w:end w:sz="6" w:val="double" w:color="black" w:space="0"/>
+            </w:tcBorders>
+          </w:tcPr>
+          <w:p>
+            <w:pPr>
+              <w:jc w:val="center"/>
+            </w:pPr>
+            <w:r>
+              <w:rPr>
+                <w:sz w:val="20"/>
+              </w:rPr>
+              <w:t>Вывод о соответствии</w:t>
+            </w:r>
+          </w:p>
+        </w:tc>
+      </w:tr>
+      <w:tr>
+        <w:tc>
+          <w:tcPr>
+            <w:tcW w:type="dxa" w:w="2179"/>
+            <w:vMerge/>
+            <w:tcBorders>
+              <w:start w:sz="6" w:val="double" w:color="black" w:space="0"/>
+              <w:bottom w:sz="6" w:val="double" w:color="black" w:space="0"/>
+            </w:tcBorders>
+          </w:tcPr>
+          <w:p/>
+        </w:tc>
+        <w:tc>
+          <w:tcPr>
+            <w:tcW w:type="dxa" w:w="2179"/>
+            <w:tcBorders>
+              <w:start w:sz="6" w:val="single" w:color="black" w:space="0"/>
+              <w:bottom w:sz="6" w:val="double" w:color="black" w:space="0"/>
+            </w:tcBorders>
+          </w:tcPr>
+          <w:p>
+            <w:pPr>
+              <w:jc w:val="center"/>
+            </w:pPr>
+            <w:r>
+              <w:rPr>
+                <w:sz w:val="20"/>
+              </w:rPr>
+              <w:t>технических требований</w:t>
+            </w:r>
+          </w:p>
+        </w:tc>
+        <w:tc>
+          <w:tcPr>
+            <w:tcW w:type="dxa" w:w="2179"/>
+            <w:tcBorders>
+              <w:start w:sz="6" w:val="single" w:color="black" w:space="0"/>
+              <w:bottom w:sz="6" w:val="double" w:color="black" w:space="0"/>
+            </w:tcBorders>
+          </w:tcPr>
+          <w:p>
+            <w:pPr>
+              <w:jc w:val="center"/>
+            </w:pPr>
+            <w:r>
+              <w:rPr>
+                <w:sz w:val="20"/>
+              </w:rPr>
+              <w:t>методов испытаний</w:t>
+            </w:r>
+          </w:p>
+        </w:tc>
+        <w:tc>
+          <w:tcPr>
+            <w:tcW w:type="dxa" w:w="2179"/>
+            <w:tcBorders>
+              <w:start w:sz="6" w:val="single" w:color="black" w:space="0"/>
+              <w:bottom w:sz="6" w:val="double" w:color="black" w:space="0"/>
+            </w:tcBorders>
+          </w:tcPr>
+          <w:p>
+            <w:pPr>
+              <w:jc w:val="center"/>
+            </w:pPr>
+            <w:r>
+              <w:rPr>
+                <w:sz w:val="20"/>
+              </w:rPr>
+              <w:t>Значение показателя</w:t>
+            </w:r>
+          </w:p>
+        </w:tc>
+        <w:tc>
+          <w:tcPr>
+            <w:tcW w:type="dxa" w:w="2179"/>
+            <w:tcBorders>
+              <w:start w:sz="6" w:val="single" w:color="black" w:space="0"/>
+              <w:bottom w:sz="6" w:val="double" w:color="black" w:space="0"/>
+            </w:tcBorders>
+          </w:tcPr>
+          <w:p>
+            <w:pPr>
+              <w:jc w:val="center"/>
+            </w:pPr>
+            <w:r>
+              <w:rPr>
+                <w:sz w:val="20"/>
+              </w:rPr>
+              <w:t>Допуск</w:t>
+            </w:r>
+          </w:p>
+        </w:tc>
+        <w:tc>
+          <w:tcPr>
+            <w:tcW w:type="dxa" w:w="2179"/>
+            <w:vMerge/>
+            <w:tcBorders>
+              <w:start w:sz="6" w:val="single" w:color="black" w:space="0"/>
+              <w:bottom w:sz="6" w:val="double" w:color="black" w:space="0"/>
+            </w:tcBorders>
+          </w:tcPr>
+          <w:p/>
+        </w:tc>
+        <w:tc>
+          <w:tcPr>
+            <w:tcW w:type="dxa" w:w="2179"/>
+            <w:vMerge/>
+            <w:tcBorders>
+              <w:start w:sz="6" w:val="single" w:color="black" w:space="0"/>
+              <w:bottom w:sz="6" w:val="double" w:color="black" w:space="0"/>
+              <w:end w:sz="6" w:val="double" w:color="black" w:space="0"/>
+            </w:tcBorders>
+          </w:tcPr>
+          <w:p/>
+        </w:tc>
+      </w:tr>
+      <w:tr>
+        <w:tc>
+          <w:tcPr>
+            <w:tcW w:type="dxa" w:w="2179"/>
+          </w:tcPr>
+          <w:p/>
+        </w:tc>
+        <w:tc>
+          <w:tcPr>
+            <w:tcW w:type="dxa" w:w="2179"/>
+          </w:tcPr>
+          <w:p/>
+        </w:tc>
+        <w:tc>
+          <w:tcPr>
+            <w:tcW w:type="dxa" w:w="2179"/>
+          </w:tcPr>
+          <w:p/>
+        </w:tc>
+        <w:tc>
+          <w:tcPr>
+            <w:tcW w:type="dxa" w:w="2179"/>
+          </w:tcPr>
+          <w:p/>
+        </w:tc>
+        <w:tc>
+          <w:tcPr>
+            <w:tcW w:type="dxa" w:w="2179"/>
+          </w:tcPr>
+          <w:p/>
+        </w:tc>
+        <w:tc>
+          <w:tcPr>
+            <w:tcW w:type="dxa" w:w="2179"/>
+          </w:tcPr>
+          <w:p/>
+        </w:tc>
+        <w:tc>
+          <w:tcPr>
+            <w:tcW w:type="dxa" w:w="2179"/>
+          </w:tcPr>
+          <w:p/>
+        </w:tc>
+      </w:tr>
+    </w:tbl>
     <w:sectPr>
       <w:pgSz w:w="16838" w:h="11906" w:orient="landscape"/>
       <w:pgMar w:top="850" w:right="737" w:bottom="737" w:left="850" w:header="720" w:footer="720" w:gutter="0"/>

</xml_diff>

<commit_message>
try to use class from create_table.py
</commit_message>
<xml_diff>
--- a/tests_24.docx
+++ b/tests_24.docx
@@ -1069,50 +1069,6 @@
           <w:p/>
         </w:tc>
       </w:tr>
-      <w:tr>
-        <w:tc>
-          <w:tcPr>
-            <w:tcW w:type="dxa" w:w="2179"/>
-          </w:tcPr>
-          <w:p/>
-        </w:tc>
-        <w:tc>
-          <w:tcPr>
-            <w:tcW w:type="dxa" w:w="2179"/>
-          </w:tcPr>
-          <w:p/>
-        </w:tc>
-        <w:tc>
-          <w:tcPr>
-            <w:tcW w:type="dxa" w:w="2179"/>
-          </w:tcPr>
-          <w:p/>
-        </w:tc>
-        <w:tc>
-          <w:tcPr>
-            <w:tcW w:type="dxa" w:w="2179"/>
-          </w:tcPr>
-          <w:p/>
-        </w:tc>
-        <w:tc>
-          <w:tcPr>
-            <w:tcW w:type="dxa" w:w="2179"/>
-          </w:tcPr>
-          <w:p/>
-        </w:tc>
-        <w:tc>
-          <w:tcPr>
-            <w:tcW w:type="dxa" w:w="2179"/>
-          </w:tcPr>
-          <w:p/>
-        </w:tc>
-        <w:tc>
-          <w:tcPr>
-            <w:tcW w:type="dxa" w:w="2179"/>
-          </w:tcPr>
-          <w:p/>
-        </w:tc>
-      </w:tr>
     </w:tbl>
     <w:sectPr>
       <w:pgSz w:w="16838" w:h="11906" w:orient="landscape"/>

</xml_diff>

<commit_message>
use pandas for read json
</commit_message>
<xml_diff>
--- a/tests_24.docx
+++ b/tests_24.docx
@@ -1069,6 +1069,149 @@
           <w:p/>
         </w:tc>
       </w:tr>
+      <w:tr>
+        <w:tc>
+          <w:tcPr>
+            <w:tcW w:type="dxa" w:w="2179"/>
+            <w:tcBorders>
+              <w:end w:sz="6" w:val="single" w:space="0"/>
+              <w:start w:sz="6" w:val="double" w:space="0"/>
+            </w:tcBorders>
+          </w:tcPr>
+          <w:p>
+            <w:pPr>
+              <w:spacing w:after="0"/>
+              <w:jc w:val="center"/>
+            </w:pPr>
+            <w:r>
+              <w:rPr>
+                <w:sz w:val="20"/>
+              </w:rPr>
+              <w:t>1</w:t>
+            </w:r>
+          </w:p>
+        </w:tc>
+        <w:tc>
+          <w:tcPr>
+            <w:tcW w:type="dxa" w:w="2179"/>
+            <w:tcBorders>
+              <w:end w:sz="6" w:val="single" w:space="0"/>
+            </w:tcBorders>
+          </w:tcPr>
+          <w:p>
+            <w:pPr>
+              <w:spacing w:after="0"/>
+              <w:jc w:val="center"/>
+            </w:pPr>
+            <w:r>
+              <w:rPr>
+                <w:sz w:val="20"/>
+              </w:rPr>
+              <w:t>2</w:t>
+            </w:r>
+          </w:p>
+        </w:tc>
+        <w:tc>
+          <w:tcPr>
+            <w:tcW w:type="dxa" w:w="2179"/>
+            <w:tcBorders>
+              <w:end w:sz="6" w:val="single" w:space="0"/>
+            </w:tcBorders>
+          </w:tcPr>
+          <w:p>
+            <w:pPr>
+              <w:spacing w:after="0"/>
+              <w:jc w:val="center"/>
+            </w:pPr>
+            <w:r>
+              <w:rPr>
+                <w:sz w:val="20"/>
+              </w:rPr>
+              <w:t>3</w:t>
+            </w:r>
+          </w:p>
+        </w:tc>
+        <w:tc>
+          <w:tcPr>
+            <w:tcW w:type="dxa" w:w="2179"/>
+            <w:tcBorders>
+              <w:end w:sz="6" w:val="single" w:space="0"/>
+            </w:tcBorders>
+          </w:tcPr>
+          <w:p>
+            <w:pPr>
+              <w:spacing w:after="0"/>
+              <w:jc w:val="center"/>
+            </w:pPr>
+            <w:r>
+              <w:rPr>
+                <w:sz w:val="20"/>
+              </w:rPr>
+              <w:t>4</w:t>
+            </w:r>
+          </w:p>
+        </w:tc>
+        <w:tc>
+          <w:tcPr>
+            <w:tcW w:type="dxa" w:w="2179"/>
+            <w:tcBorders>
+              <w:end w:sz="6" w:val="single" w:space="0"/>
+            </w:tcBorders>
+          </w:tcPr>
+          <w:p>
+            <w:pPr>
+              <w:spacing w:after="0"/>
+              <w:jc w:val="center"/>
+            </w:pPr>
+            <w:r>
+              <w:rPr>
+                <w:sz w:val="20"/>
+              </w:rPr>
+              <w:t>5</w:t>
+            </w:r>
+          </w:p>
+        </w:tc>
+        <w:tc>
+          <w:tcPr>
+            <w:tcW w:type="dxa" w:w="2179"/>
+            <w:tcBorders>
+              <w:end w:sz="6" w:val="single" w:space="0"/>
+            </w:tcBorders>
+          </w:tcPr>
+          <w:p>
+            <w:pPr>
+              <w:spacing w:after="0"/>
+              <w:jc w:val="center"/>
+            </w:pPr>
+            <w:r>
+              <w:rPr>
+                <w:sz w:val="20"/>
+              </w:rPr>
+              <w:t>6</w:t>
+            </w:r>
+          </w:p>
+        </w:tc>
+        <w:tc>
+          <w:tcPr>
+            <w:tcW w:type="dxa" w:w="2179"/>
+            <w:tcBorders>
+              <w:end w:sz="6" w:val="double" w:space="0"/>
+            </w:tcBorders>
+          </w:tcPr>
+          <w:p>
+            <w:pPr>
+              <w:spacing w:after="0"/>
+              <w:jc w:val="center"/>
+            </w:pPr>
+            <w:r>
+              <w:rPr>
+                <w:sz w:val="20"/>
+              </w:rPr>
+              <w:t>7</w:t>
+            </w:r>
+          </w:p>
+        </w:tc>
+      </w:tr>
     </w:tbl>
     <w:sectPr>
       <w:pgSz w:w="16838" w:h="11906" w:orient="landscape"/>

</xml_diff>

<commit_message>
begin forming def with diff parameters
</commit_message>
<xml_diff>
--- a/tests_24.docx
+++ b/tests_24.docx
@@ -113,7 +113,7 @@
               <w:br/>
             </w:r>
             <w:r>
-              <w:t>Начальник лаборатории</w:t>
+              <w:t>Руководитлеь ИЦ</w:t>
               <w:br/>
               <w:t>ООО НПП «Спецкабель»</w:t>
               <w:br/>
@@ -818,14 +818,6 @@
         <w:br/>
       </w:r>
     </w:p>
-    <w:p>
-      <w:r>
-        <w:rPr>
-          <w:b/>
-        </w:rPr>
-        <w:t>8 Результаты испытаний</w:t>
-      </w:r>
-    </w:p>
     <w:tbl>
       <w:tblPr>
         <w:tblW w:type="auto" w:w="0"/>
@@ -1212,6 +1204,195 @@
           </w:p>
         </w:tc>
       </w:tr>
+      <w:tr>
+        <w:tc>
+          <w:tcPr>
+            <w:tcW w:type="dxa" w:w="15253"/>
+            <w:gridSpan w:val="7"/>
+            <w:tcBorders>
+              <w:top w:sz="6" w:val="double" w:color="black" w:space="0"/>
+              <w:bottom w:sz="6" w:val="double" w:color="black" w:space="0"/>
+              <w:start w:sz="6" w:val="double" w:color="black" w:space="0"/>
+              <w:end w:sz="6" w:val="double" w:color="black" w:space="0"/>
+            </w:tcBorders>
+          </w:tcPr>
+          <w:p>
+            <w:pPr>
+              <w:spacing w:after="0"/>
+              <w:jc w:val="center"/>
+            </w:pPr>
+            <w:r>
+              <w:rPr>
+                <w:b/>
+                <w:sz w:val="24"/>
+              </w:rPr>
+              <w:t>1 Конструкция</w:t>
+            </w:r>
+          </w:p>
+        </w:tc>
+      </w:tr>
+      <w:tr>
+        <w:tc>
+          <w:tcPr>
+            <w:tcW w:type="dxa" w:w="15253"/>
+            <w:gridSpan w:val="7"/>
+            <w:tcBorders>
+              <w:top w:sz="6" w:val="double" w:color="black" w:space="0"/>
+              <w:bottom w:sz="6" w:val="double" w:color="black" w:space="0"/>
+              <w:start w:sz="6" w:val="double" w:color="black" w:space="0"/>
+              <w:end w:sz="6" w:val="double" w:color="black" w:space="0"/>
+            </w:tcBorders>
+          </w:tcPr>
+          <w:p>
+            <w:pPr>
+              <w:spacing w:after="0"/>
+              <w:jc w:val="center"/>
+            </w:pPr>
+            <w:r>
+              <w:rPr>
+                <w:b/>
+                <w:sz w:val="24"/>
+              </w:rPr>
+              <w:t>2 Конструктивные размеры</w:t>
+            </w:r>
+          </w:p>
+        </w:tc>
+      </w:tr>
+      <w:tr>
+        <w:tc>
+          <w:tcPr>
+            <w:tcW w:type="dxa" w:w="15253"/>
+            <w:gridSpan w:val="7"/>
+            <w:tcBorders>
+              <w:top w:sz="6" w:val="double" w:color="black" w:space="0"/>
+              <w:bottom w:sz="6" w:val="double" w:color="black" w:space="0"/>
+              <w:start w:sz="6" w:val="double" w:color="black" w:space="0"/>
+              <w:end w:sz="6" w:val="double" w:color="black" w:space="0"/>
+            </w:tcBorders>
+          </w:tcPr>
+          <w:p>
+            <w:pPr>
+              <w:spacing w:after="0"/>
+              <w:jc w:val="center"/>
+            </w:pPr>
+            <w:r>
+              <w:rPr>
+                <w:b/>
+                <w:sz w:val="24"/>
+              </w:rPr>
+              <w:t>3 Внешний вид</w:t>
+            </w:r>
+          </w:p>
+        </w:tc>
+      </w:tr>
+      <w:tr>
+        <w:tc>
+          <w:tcPr>
+            <w:tcW w:type="dxa" w:w="15253"/>
+            <w:gridSpan w:val="7"/>
+            <w:tcBorders>
+              <w:top w:sz="6" w:val="double" w:color="black" w:space="0"/>
+              <w:bottom w:sz="6" w:val="double" w:color="black" w:space="0"/>
+              <w:start w:sz="6" w:val="double" w:color="black" w:space="0"/>
+              <w:end w:sz="6" w:val="double" w:color="black" w:space="0"/>
+            </w:tcBorders>
+          </w:tcPr>
+          <w:p>
+            <w:pPr>
+              <w:spacing w:after="0"/>
+              <w:jc w:val="center"/>
+            </w:pPr>
+            <w:r>
+              <w:rPr>
+                <w:b/>
+                <w:sz w:val="24"/>
+              </w:rPr>
+              <w:t>4 Электрические параметры</w:t>
+            </w:r>
+          </w:p>
+        </w:tc>
+      </w:tr>
+      <w:tr>
+        <w:tc>
+          <w:tcPr>
+            <w:tcW w:type="dxa" w:w="15253"/>
+            <w:gridSpan w:val="7"/>
+            <w:tcBorders>
+              <w:top w:sz="6" w:val="double" w:color="black" w:space="0"/>
+              <w:bottom w:sz="6" w:val="double" w:color="black" w:space="0"/>
+              <w:start w:sz="6" w:val="double" w:color="black" w:space="0"/>
+              <w:end w:sz="6" w:val="double" w:color="black" w:space="0"/>
+            </w:tcBorders>
+          </w:tcPr>
+          <w:p>
+            <w:pPr>
+              <w:spacing w:after="0"/>
+              <w:jc w:val="center"/>
+            </w:pPr>
+            <w:r>
+              <w:rPr>
+                <w:b/>
+                <w:sz w:val="24"/>
+              </w:rPr>
+              <w:t>5 Стойкость к внешним воздействующим факторам</w:t>
+            </w:r>
+          </w:p>
+        </w:tc>
+      </w:tr>
+      <w:tr>
+        <w:tc>
+          <w:tcPr>
+            <w:tcW w:type="dxa" w:w="15253"/>
+            <w:gridSpan w:val="7"/>
+            <w:tcBorders>
+              <w:top w:sz="6" w:val="double" w:color="black" w:space="0"/>
+              <w:bottom w:sz="6" w:val="double" w:color="black" w:space="0"/>
+              <w:start w:sz="6" w:val="double" w:color="black" w:space="0"/>
+              <w:end w:sz="6" w:val="double" w:color="black" w:space="0"/>
+            </w:tcBorders>
+          </w:tcPr>
+          <w:p>
+            <w:pPr>
+              <w:spacing w:after="0"/>
+              <w:jc w:val="center"/>
+            </w:pPr>
+            <w:r>
+              <w:rPr>
+                <w:b/>
+                <w:sz w:val="24"/>
+              </w:rPr>
+              <w:t>6 Физико-механические параметры</w:t>
+            </w:r>
+          </w:p>
+        </w:tc>
+      </w:tr>
+      <w:tr>
+        <w:tc>
+          <w:tcPr>
+            <w:tcW w:type="dxa" w:w="15253"/>
+            <w:gridSpan w:val="7"/>
+            <w:tcBorders>
+              <w:top w:sz="6" w:val="double" w:color="black" w:space="0"/>
+              <w:bottom w:sz="6" w:val="double" w:color="black" w:space="0"/>
+              <w:start w:sz="6" w:val="double" w:color="black" w:space="0"/>
+              <w:end w:sz="6" w:val="double" w:color="black" w:space="0"/>
+            </w:tcBorders>
+          </w:tcPr>
+          <w:p>
+            <w:pPr>
+              <w:spacing w:after="0"/>
+              <w:jc w:val="center"/>
+            </w:pPr>
+            <w:r>
+              <w:rPr>
+                <w:b/>
+                <w:sz w:val="24"/>
+              </w:rPr>
+              <w:t>7 Пожарная безопасность</w:t>
+            </w:r>
+          </w:p>
+        </w:tc>
+      </w:tr>
     </w:tbl>
     <w:sectPr>
       <w:pgSz w:w="16838" w:h="11906" w:orient="landscape"/>

</xml_diff>